<commit_message>
Mapping use cases with packages
</commit_message>
<xml_diff>
--- a/System_arch.docx
+++ b/System_arch.docx
@@ -191,7 +191,19 @@
         <w:rPr>
           <w:lang w:val="en-GB"/>
         </w:rPr>
-        <w:t>: The database (MySQL).</w:t>
+        <w:t>: The database (</w:t>
+      </w:r>
+      <w:r>
+        <w:rPr>
+          <w:lang w:val="en-GB"/>
+        </w:rPr>
+        <w:t>postgresql, firebase</w:t>
+      </w:r>
+      <w:r>
+        <w:rPr>
+          <w:lang w:val="en-GB"/>
+        </w:rPr>
+        <w:t>).</w:t>
       </w:r>
     </w:p>
     <w:p>
@@ -1804,21 +1816,7 @@
         <w:rPr>
           <w:lang w:val="en-GB"/>
         </w:rPr>
-        <w:t>Can expose APIs like POST /order, PUT /order/{id}, GET /orders/{</w:t>
-      </w:r>
-      <w:proofErr w:type="spellStart"/>
-      <w:r>
-        <w:rPr>
-          <w:lang w:val="en-GB"/>
-        </w:rPr>
-        <w:t>userId</w:t>
-      </w:r>
-      <w:proofErr w:type="spellEnd"/>
-      <w:r>
-        <w:rPr>
-          <w:lang w:val="en-GB"/>
-        </w:rPr>
-        <w:t>}.</w:t>
+        <w:t>Can expose APIs like POST /order, PUT /order/{id}, GET /orders/{userId}.</w:t>
       </w:r>
     </w:p>
     <w:p>
@@ -2046,21 +2044,7 @@
         <w:rPr>
           <w:lang w:val="en-GB"/>
         </w:rPr>
-        <w:t>Can expose APIs like POST /review, GET /reviews/{</w:t>
-      </w:r>
-      <w:proofErr w:type="spellStart"/>
-      <w:r>
-        <w:rPr>
-          <w:lang w:val="en-GB"/>
-        </w:rPr>
-        <w:t>productId</w:t>
-      </w:r>
-      <w:proofErr w:type="spellEnd"/>
-      <w:r>
-        <w:rPr>
-          <w:lang w:val="en-GB"/>
-        </w:rPr>
-        <w:t>}.</w:t>
+        <w:t>Can expose APIs like POST /review, GET /reviews/{productId}.</w:t>
       </w:r>
     </w:p>
     <w:p>

</xml_diff>